<commit_message>
Semana III, actualización de documentos y DDBB
</commit_message>
<xml_diff>
--- a/Iteración II/Semana I Proyecto de Titulo II.docx
+++ b/Iteración II/Semana I Proyecto de Titulo II.docx
@@ -23,6 +23,7 @@
           <w:r>
             <w:rPr>
               <w:noProof/>
+              <w:lang w:val="es-CL" w:eastAsia="es-CL"/>
             </w:rPr>
             <mc:AlternateContent>
               <mc:Choice Requires="wpg">
@@ -3547,6 +3548,7 @@
           <w:r>
             <w:rPr>
               <w:noProof/>
+              <w:lang w:val="es-CL" w:eastAsia="es-CL"/>
             </w:rPr>
             <mc:AlternateContent>
               <mc:Choice Requires="wps">
@@ -3822,6 +3824,7 @@
           <w:r>
             <w:rPr>
               <w:noProof/>
+              <w:lang w:val="es-CL" w:eastAsia="es-CL"/>
             </w:rPr>
             <mc:AlternateContent>
               <mc:Choice Requires="wps">
@@ -4082,6 +4085,13 @@
     </w:sdt>
     <w:sdt>
       <w:sdtPr>
+        <w:rPr>
+          <w:rFonts w:asciiTheme="minorHAnsi" w:eastAsiaTheme="minorHAnsi" w:hAnsiTheme="minorHAnsi" w:cstheme="minorBidi"/>
+          <w:color w:val="auto"/>
+          <w:sz w:val="22"/>
+          <w:szCs w:val="22"/>
+          <w:lang w:eastAsia="en-US"/>
+        </w:rPr>
         <w:id w:val="286789874"/>
         <w:docPartObj>
           <w:docPartGallery w:val="Table of Contents"/>
@@ -4090,13 +4100,8 @@
       </w:sdtPr>
       <w:sdtEndPr>
         <w:rPr>
-          <w:rFonts w:asciiTheme="minorHAnsi" w:eastAsiaTheme="minorHAnsi" w:hAnsiTheme="minorHAnsi" w:cstheme="minorBidi"/>
           <w:b/>
           <w:bCs/>
-          <w:color w:val="auto"/>
-          <w:sz w:val="22"/>
-          <w:szCs w:val="22"/>
-          <w:lang w:eastAsia="en-US"/>
         </w:rPr>
       </w:sdtEndPr>
       <w:sdtContent>
@@ -6981,7 +6986,7 @@
           <w:noProof/>
           <w:sz w:val="18"/>
           <w:szCs w:val="18"/>
-          <w:lang w:eastAsia="es-ES"/>
+          <w:lang w:val="es-CL" w:eastAsia="es-CL"/>
         </w:rPr>
         <w:drawing>
           <wp:anchor distT="0" distB="0" distL="114300" distR="114300" simplePos="0" relativeHeight="251669504" behindDoc="0" locked="0" layoutInCell="1" allowOverlap="1" wp14:anchorId="7F9329B5" wp14:editId="4BB41271">
@@ -7560,7 +7565,7 @@
           <w:noProof/>
           <w:sz w:val="18"/>
           <w:szCs w:val="18"/>
-          <w:lang w:eastAsia="es-ES"/>
+          <w:lang w:val="es-CL" w:eastAsia="es-CL"/>
         </w:rPr>
         <w:drawing>
           <wp:anchor distT="0" distB="0" distL="114300" distR="114300" simplePos="0" relativeHeight="251668480" behindDoc="1" locked="0" layoutInCell="1" allowOverlap="1" wp14:anchorId="74BA789D" wp14:editId="30B20AB5">
@@ -8430,7 +8435,7 @@
       <w:r>
         <w:rPr>
           <w:noProof/>
-          <w:lang w:eastAsia="es-ES"/>
+          <w:lang w:val="es-CL" w:eastAsia="es-CL"/>
         </w:rPr>
         <w:drawing>
           <wp:anchor distT="0" distB="0" distL="114300" distR="114300" simplePos="0" relativeHeight="251659264" behindDoc="0" locked="0" layoutInCell="1" allowOverlap="1" wp14:anchorId="746596C5" wp14:editId="785605DD">
@@ -8562,7 +8567,7 @@
         <w:rPr>
           <w:noProof/>
           <w:sz w:val="24"/>
-          <w:lang w:val="es-ES" w:eastAsia="es-ES"/>
+          <w:lang w:eastAsia="es-CL"/>
         </w:rPr>
         <w:drawing>
           <wp:anchor distT="0" distB="0" distL="114300" distR="114300" simplePos="0" relativeHeight="251660288" behindDoc="0" locked="0" layoutInCell="1" allowOverlap="1" wp14:anchorId="28EA64C7" wp14:editId="4328E4B5">
@@ -8718,7 +8723,7 @@
       <w:r>
         <w:rPr>
           <w:noProof/>
-          <w:lang w:eastAsia="es-ES"/>
+          <w:lang w:val="es-CL" w:eastAsia="es-CL"/>
         </w:rPr>
         <w:lastRenderedPageBreak/>
         <w:drawing>
@@ -8854,7 +8859,7 @@
         <w:rPr>
           <w:noProof/>
           <w:sz w:val="24"/>
-          <w:lang w:eastAsia="es-ES"/>
+          <w:lang w:val="es-CL" w:eastAsia="es-CL"/>
         </w:rPr>
         <w:drawing>
           <wp:anchor distT="0" distB="0" distL="114300" distR="114300" simplePos="0" relativeHeight="251662336" behindDoc="0" locked="0" layoutInCell="1" allowOverlap="1" wp14:anchorId="2084DED8" wp14:editId="2465D5FE">
@@ -9028,7 +9033,7 @@
       <w:r>
         <w:rPr>
           <w:noProof/>
-          <w:lang w:eastAsia="es-ES"/>
+          <w:lang w:val="es-CL" w:eastAsia="es-CL"/>
         </w:rPr>
         <w:lastRenderedPageBreak/>
         <w:drawing>
@@ -9167,7 +9172,7 @@
         <w:rPr>
           <w:noProof/>
           <w:sz w:val="24"/>
-          <w:lang w:eastAsia="es-ES"/>
+          <w:lang w:val="es-CL" w:eastAsia="es-CL"/>
         </w:rPr>
         <w:drawing>
           <wp:anchor distT="0" distB="0" distL="114300" distR="114300" simplePos="0" relativeHeight="251664384" behindDoc="0" locked="0" layoutInCell="1" allowOverlap="1" wp14:anchorId="73236AC5" wp14:editId="30C40A3E">
@@ -9351,7 +9356,7 @@
         <w:rPr>
           <w:noProof/>
           <w:sz w:val="24"/>
-          <w:lang w:eastAsia="es-ES"/>
+          <w:lang w:val="es-CL" w:eastAsia="es-CL"/>
         </w:rPr>
         <w:lastRenderedPageBreak/>
         <w:drawing>
@@ -9495,7 +9500,7 @@
         <w:rPr>
           <w:noProof/>
           <w:sz w:val="24"/>
-          <w:lang w:val="es-ES" w:eastAsia="es-ES"/>
+          <w:lang w:eastAsia="es-CL"/>
         </w:rPr>
         <w:drawing>
           <wp:anchor distT="0" distB="0" distL="114300" distR="114300" simplePos="0" relativeHeight="251666432" behindDoc="0" locked="0" layoutInCell="1" allowOverlap="1" wp14:anchorId="6B203823" wp14:editId="4E167D84">
@@ -9692,7 +9697,7 @@
       <w:r>
         <w:rPr>
           <w:noProof/>
-          <w:lang w:eastAsia="es-ES"/>
+          <w:lang w:val="es-CL" w:eastAsia="es-CL"/>
         </w:rPr>
         <w:drawing>
           <wp:anchor distT="0" distB="0" distL="114300" distR="114300" simplePos="0" relativeHeight="251671552" behindDoc="0" locked="0" layoutInCell="1" allowOverlap="1" wp14:anchorId="0150A6FA" wp14:editId="0E22881C">
@@ -9869,7 +9874,7 @@
       <w:r>
         <w:rPr>
           <w:noProof/>
-          <w:lang w:eastAsia="es-ES"/>
+          <w:lang w:val="es-CL" w:eastAsia="es-CL"/>
         </w:rPr>
         <w:lastRenderedPageBreak/>
         <w:drawing>
@@ -9940,7 +9945,7 @@
       <w:r>
         <w:rPr>
           <w:noProof/>
-          <w:lang w:eastAsia="es-ES"/>
+          <w:lang w:val="es-CL" w:eastAsia="es-CL"/>
         </w:rPr>
         <w:lastRenderedPageBreak/>
         <w:drawing>
@@ -14339,7 +14344,7 @@
       <w:r>
         <w:rPr>
           <w:noProof/>
-          <w:lang w:eastAsia="es-ES"/>
+          <w:lang w:val="es-CL" w:eastAsia="es-CL"/>
         </w:rPr>
         <w:drawing>
           <wp:anchor distT="0" distB="0" distL="114300" distR="114300" simplePos="0" relativeHeight="251673600" behindDoc="0" locked="0" layoutInCell="1" allowOverlap="1" wp14:anchorId="50EF3C18" wp14:editId="04E1514B">
@@ -14401,7 +14406,7 @@
       <w:r>
         <w:rPr>
           <w:noProof/>
-          <w:lang w:eastAsia="es-ES"/>
+          <w:lang w:val="es-CL" w:eastAsia="es-CL"/>
         </w:rPr>
         <w:drawing>
           <wp:anchor distT="0" distB="0" distL="114300" distR="114300" simplePos="0" relativeHeight="251674624" behindDoc="0" locked="0" layoutInCell="1" allowOverlap="1" wp14:anchorId="52F8654A" wp14:editId="1E52A6D2">
@@ -18651,7 +18656,7 @@
       <w:r>
         <w:rPr>
           <w:noProof/>
-          <w:lang w:eastAsia="es-ES"/>
+          <w:lang w:val="es-CL" w:eastAsia="es-CL"/>
         </w:rPr>
         <w:drawing>
           <wp:anchor distT="0" distB="0" distL="114300" distR="114300" simplePos="0" relativeHeight="251675648" behindDoc="0" locked="0" layoutInCell="1" allowOverlap="1" wp14:anchorId="7387031C" wp14:editId="1D8F3BD1">
@@ -19673,7 +19678,7 @@
       <w:r>
         <w:rPr>
           <w:noProof/>
-          <w:lang w:eastAsia="es-ES"/>
+          <w:lang w:val="es-CL" w:eastAsia="es-CL"/>
         </w:rPr>
         <w:drawing>
           <wp:anchor distT="0" distB="0" distL="114300" distR="114300" simplePos="0" relativeHeight="251676672" behindDoc="0" locked="0" layoutInCell="1" allowOverlap="1" wp14:anchorId="6BC3373B" wp14:editId="3B2AB99C">
@@ -19920,37 +19925,7 @@
         <w:rPr>
           <w:lang w:eastAsia="es-ES"/>
         </w:rPr>
-        <w:t xml:space="preserve">El diagrama de </w:t>
-      </w:r>
-      <w:r>
-        <w:rPr>
-          <w:lang w:eastAsia="es-ES"/>
-        </w:rPr>
-        <w:t>secuencias cambia</w:t>
-      </w:r>
-      <w:r>
-        <w:rPr>
-          <w:lang w:eastAsia="es-ES"/>
-        </w:rPr>
-        <w:t xml:space="preserve"> en cada iteración respecto a las funcionalidades correspondientes a realizar. En este caso el </w:t>
-      </w:r>
-      <w:r>
-        <w:rPr>
-          <w:lang w:eastAsia="es-ES"/>
-        </w:rPr>
-        <w:t xml:space="preserve">diagrama de secuencia </w:t>
-      </w:r>
-      <w:r>
-        <w:rPr>
-          <w:lang w:eastAsia="es-ES"/>
-        </w:rPr>
-        <w:t xml:space="preserve">que se muestra a continuación corresponde a la iteración </w:t>
-      </w:r>
-      <w:r>
-        <w:rPr>
-          <w:lang w:eastAsia="es-ES"/>
-        </w:rPr>
-        <w:t>I y representa las interacciones entre las clases y los actores del sistema</w:t>
+        <w:t>El diagrama de secuencias cambia en cada iteración respecto a las funcionalidades correspondientes a realizar. En este caso el diagrama de secuencia que se muestra a continuación corresponde a la iteración I y representa las interacciones entre las clases y los actores del sistema</w:t>
       </w:r>
     </w:p>
     <w:p/>
@@ -19968,7 +19943,7 @@
       <w:r>
         <w:rPr>
           <w:noProof/>
-          <w:lang w:eastAsia="es-ES"/>
+          <w:lang w:val="es-CL" w:eastAsia="es-CL"/>
         </w:rPr>
         <w:drawing>
           <wp:anchor distT="0" distB="0" distL="114300" distR="114300" simplePos="0" relativeHeight="251677696" behindDoc="0" locked="0" layoutInCell="1" allowOverlap="1">
@@ -20596,7 +20571,7 @@
       <w:r>
         <w:rPr>
           <w:noProof/>
-          <w:lang w:eastAsia="es-ES"/>
+          <w:lang w:val="es-CL" w:eastAsia="es-CL"/>
         </w:rPr>
         <w:drawing>
           <wp:anchor distT="0" distB="0" distL="114300" distR="114300" simplePos="0" relativeHeight="251683840" behindDoc="0" locked="0" layoutInCell="1" allowOverlap="1" wp14:anchorId="7C0602F6" wp14:editId="0DAC9EC4">
@@ -20696,8 +20671,6 @@
           <w:lang w:eastAsia="es-ES"/>
         </w:rPr>
       </w:pPr>
-      <w:bookmarkStart w:id="44" w:name="_GoBack"/>
-      <w:bookmarkEnd w:id="44"/>
     </w:p>
     <w:p>
       <w:pPr>
@@ -20741,7 +20714,7 @@
           <w:lang w:eastAsia="es-ES"/>
         </w:rPr>
       </w:pPr>
-      <w:bookmarkStart w:id="45" w:name="_Toc364890704"/>
+      <w:bookmarkStart w:id="44" w:name="_Toc364890704"/>
       <w:r>
         <w:rPr>
           <w:lang w:eastAsia="es-ES"/>
@@ -20749,7 +20722,7 @@
         <w:lastRenderedPageBreak/>
         <w:t>Diagrama de Base de Datos</w:t>
       </w:r>
-      <w:bookmarkEnd w:id="45"/>
+      <w:bookmarkEnd w:id="44"/>
     </w:p>
     <w:p>
       <w:pPr>
@@ -20760,7 +20733,7 @@
       <w:r>
         <w:rPr>
           <w:noProof/>
-          <w:lang w:eastAsia="es-ES"/>
+          <w:lang w:val="es-CL" w:eastAsia="es-CL"/>
         </w:rPr>
         <w:drawing>
           <wp:anchor distT="0" distB="0" distL="114300" distR="114300" simplePos="0" relativeHeight="251678720" behindDoc="0" locked="0" layoutInCell="1" allowOverlap="1" wp14:anchorId="64BA400F" wp14:editId="58387024">
@@ -20865,14 +20838,14 @@
       <w:pPr>
         <w:pStyle w:val="Ttulo2"/>
       </w:pPr>
-      <w:bookmarkStart w:id="46" w:name="_Toc363054721"/>
-      <w:bookmarkStart w:id="47" w:name="_Toc364890705"/>
+      <w:bookmarkStart w:id="45" w:name="_Toc363054721"/>
+      <w:bookmarkStart w:id="46" w:name="_Toc364890705"/>
       <w:r>
         <w:lastRenderedPageBreak/>
         <w:t>Riesgos</w:t>
       </w:r>
+      <w:bookmarkEnd w:id="45"/>
       <w:bookmarkEnd w:id="46"/>
-      <w:bookmarkEnd w:id="47"/>
     </w:p>
     <w:p>
       <w:pPr>
@@ -22620,6 +22593,390 @@
           </w:p>
         </w:tc>
       </w:tr>
+      <w:tr>
+        <w:tc>
+          <w:tcPr>
+            <w:cnfStyle w:val="001000000000" w:firstRow="0" w:lastRow="0" w:firstColumn="1" w:lastColumn="0" w:oddVBand="0" w:evenVBand="0" w:oddHBand="0" w:evenHBand="0" w:firstRowFirstColumn="0" w:firstRowLastColumn="0" w:lastRowFirstColumn="0" w:lastRowLastColumn="0"/>
+            <w:tcW w:w="447" w:type="dxa"/>
+          </w:tcPr>
+          <w:p>
+            <w:pPr>
+              <w:rPr>
+                <w:rFonts w:ascii="Arial" w:hAnsi="Arial" w:cs="Arial"/>
+                <w:sz w:val="18"/>
+                <w:szCs w:val="18"/>
+                <w:lang w:val="es-AR"/>
+              </w:rPr>
+            </w:pPr>
+            <w:r>
+              <w:rPr>
+                <w:rFonts w:ascii="Arial" w:hAnsi="Arial" w:cs="Arial"/>
+                <w:sz w:val="18"/>
+                <w:szCs w:val="18"/>
+                <w:lang w:val="es-AR"/>
+              </w:rPr>
+              <w:t>R8</w:t>
+            </w:r>
+          </w:p>
+        </w:tc>
+        <w:tc>
+          <w:tcPr>
+            <w:tcW w:w="8479" w:type="dxa"/>
+          </w:tcPr>
+          <w:p>
+            <w:pPr>
+              <w:cnfStyle w:val="000000000000" w:firstRow="0" w:lastRow="0" w:firstColumn="0" w:lastColumn="0" w:oddVBand="0" w:evenVBand="0" w:oddHBand="0" w:evenHBand="0" w:firstRowFirstColumn="0" w:firstRowLastColumn="0" w:lastRowFirstColumn="0" w:lastRowLastColumn="0"/>
+              <w:rPr>
+                <w:rFonts w:cs="Arial"/>
+                <w:lang w:val="es-AR"/>
+              </w:rPr>
+            </w:pPr>
+            <w:r>
+              <w:rPr>
+                <w:rFonts w:cs="Arial"/>
+                <w:lang w:val="es-AR"/>
+              </w:rPr>
+              <w:t>Retrasos en el Servidor.</w:t>
+            </w:r>
+          </w:p>
+          <w:p>
+            <w:pPr>
+              <w:cnfStyle w:val="000000000000" w:firstRow="0" w:lastRow="0" w:firstColumn="0" w:lastColumn="0" w:oddVBand="0" w:evenVBand="0" w:oddHBand="0" w:evenHBand="0" w:firstRowFirstColumn="0" w:firstRowLastColumn="0" w:lastRowFirstColumn="0" w:lastRowLastColumn="0"/>
+              <w:rPr>
+                <w:rFonts w:cs="Arial"/>
+                <w:lang w:val="es-AR"/>
+              </w:rPr>
+            </w:pPr>
+            <w:r>
+              <w:rPr>
+                <w:rFonts w:cs="Arial"/>
+                <w:lang w:val="es-AR"/>
+              </w:rPr>
+              <w:t xml:space="preserve">    </w:t>
+            </w:r>
+          </w:p>
+          <w:p>
+            <w:pPr>
+              <w:cnfStyle w:val="000000000000" w:firstRow="0" w:lastRow="0" w:firstColumn="0" w:lastColumn="0" w:oddVBand="0" w:evenVBand="0" w:oddHBand="0" w:evenHBand="0" w:firstRowFirstColumn="0" w:firstRowLastColumn="0" w:lastRowFirstColumn="0" w:lastRowLastColumn="0"/>
+              <w:rPr>
+                <w:rFonts w:cs="Arial"/>
+                <w:b/>
+                <w:lang w:val="es-AR"/>
+              </w:rPr>
+            </w:pPr>
+            <w:r>
+              <w:rPr>
+                <w:rFonts w:cs="Arial"/>
+                <w:b/>
+                <w:lang w:val="es-AR"/>
+              </w:rPr>
+              <w:t xml:space="preserve">Contingencia: </w:t>
+            </w:r>
+          </w:p>
+          <w:p>
+            <w:pPr>
+              <w:cnfStyle w:val="000000000000" w:firstRow="0" w:lastRow="0" w:firstColumn="0" w:lastColumn="0" w:oddVBand="0" w:evenVBand="0" w:oddHBand="0" w:evenHBand="0" w:firstRowFirstColumn="0" w:firstRowLastColumn="0" w:lastRowFirstColumn="0" w:lastRowLastColumn="0"/>
+              <w:rPr>
+                <w:rFonts w:cs="Arial"/>
+                <w:lang w:val="es-AR"/>
+              </w:rPr>
+            </w:pPr>
+          </w:p>
+          <w:p>
+            <w:pPr>
+              <w:pStyle w:val="Prrafodelista"/>
+              <w:numPr>
+                <w:ilvl w:val="0"/>
+                <w:numId w:val="47"/>
+              </w:numPr>
+              <w:cnfStyle w:val="000000000000" w:firstRow="0" w:lastRow="0" w:firstColumn="0" w:lastColumn="0" w:oddVBand="0" w:evenVBand="0" w:oddHBand="0" w:evenHBand="0" w:firstRowFirstColumn="0" w:firstRowLastColumn="0" w:lastRowFirstColumn="0" w:lastRowLastColumn="0"/>
+              <w:rPr>
+                <w:rFonts w:cs="Arial"/>
+                <w:lang w:val="es-AR"/>
+              </w:rPr>
+            </w:pPr>
+            <w:r>
+              <w:rPr>
+                <w:rFonts w:cs="Arial"/>
+                <w:lang w:val="es-AR"/>
+              </w:rPr>
+              <w:t>Gatillar un servicio F.T.P (File Transfer Protocol) directo al momento de guardar una hoja de la aplicación.</w:t>
+            </w:r>
+          </w:p>
+          <w:p>
+            <w:pPr>
+              <w:cnfStyle w:val="000000000000" w:firstRow="0" w:lastRow="0" w:firstColumn="0" w:lastColumn="0" w:oddVBand="0" w:evenVBand="0" w:oddHBand="0" w:evenHBand="0" w:firstRowFirstColumn="0" w:firstRowLastColumn="0" w:lastRowFirstColumn="0" w:lastRowLastColumn="0"/>
+              <w:rPr>
+                <w:rFonts w:cs="Arial"/>
+                <w:lang w:val="es-AR"/>
+              </w:rPr>
+            </w:pPr>
+          </w:p>
+          <w:p>
+            <w:pPr>
+              <w:cnfStyle w:val="000000000000" w:firstRow="0" w:lastRow="0" w:firstColumn="0" w:lastColumn="0" w:oddVBand="0" w:evenVBand="0" w:oddHBand="0" w:evenHBand="0" w:firstRowFirstColumn="0" w:firstRowLastColumn="0" w:lastRowFirstColumn="0" w:lastRowLastColumn="0"/>
+              <w:rPr>
+                <w:rFonts w:cs="Arial"/>
+                <w:b/>
+                <w:lang w:val="es-AR"/>
+              </w:rPr>
+            </w:pPr>
+            <w:r>
+              <w:rPr>
+                <w:rFonts w:cs="Arial"/>
+                <w:b/>
+                <w:lang w:val="es-AR"/>
+              </w:rPr>
+              <w:t xml:space="preserve">Mitigación: </w:t>
+            </w:r>
+          </w:p>
+          <w:p>
+            <w:pPr>
+              <w:cnfStyle w:val="000000000000" w:firstRow="0" w:lastRow="0" w:firstColumn="0" w:lastColumn="0" w:oddVBand="0" w:evenVBand="0" w:oddHBand="0" w:evenHBand="0" w:firstRowFirstColumn="0" w:firstRowLastColumn="0" w:lastRowFirstColumn="0" w:lastRowLastColumn="0"/>
+              <w:rPr>
+                <w:rFonts w:cs="Arial"/>
+                <w:lang w:val="es-AR"/>
+              </w:rPr>
+            </w:pPr>
+          </w:p>
+          <w:p>
+            <w:pPr>
+              <w:pStyle w:val="Prrafodelista"/>
+              <w:numPr>
+                <w:ilvl w:val="0"/>
+                <w:numId w:val="47"/>
+              </w:numPr>
+              <w:cnfStyle w:val="000000000000" w:firstRow="0" w:lastRow="0" w:firstColumn="0" w:lastColumn="0" w:oddVBand="0" w:evenVBand="0" w:oddHBand="0" w:evenHBand="0" w:firstRowFirstColumn="0" w:firstRowLastColumn="0" w:lastRowFirstColumn="0" w:lastRowLastColumn="0"/>
+              <w:rPr>
+                <w:rFonts w:cs="Arial"/>
+                <w:lang w:val="es-AR"/>
+              </w:rPr>
+            </w:pPr>
+            <w:r>
+              <w:rPr>
+                <w:rFonts w:cs="Arial"/>
+                <w:lang w:val="es-AR"/>
+              </w:rPr>
+              <w:t>Mantener una réplica de la aplicación de manera local para mantener una visualización al momento de efectuar cambios.</w:t>
+            </w:r>
+          </w:p>
+          <w:p>
+            <w:pPr>
+              <w:cnfStyle w:val="000000000000" w:firstRow="0" w:lastRow="0" w:firstColumn="0" w:lastColumn="0" w:oddVBand="0" w:evenVBand="0" w:oddHBand="0" w:evenHBand="0" w:firstRowFirstColumn="0" w:firstRowLastColumn="0" w:lastRowFirstColumn="0" w:lastRowLastColumn="0"/>
+              <w:rPr>
+                <w:rFonts w:cs="Arial"/>
+                <w:lang w:val="es-AR"/>
+              </w:rPr>
+            </w:pPr>
+          </w:p>
+        </w:tc>
+      </w:tr>
+      <w:tr>
+        <w:tc>
+          <w:tcPr>
+            <w:cnfStyle w:val="001000000000" w:firstRow="0" w:lastRow="0" w:firstColumn="1" w:lastColumn="0" w:oddVBand="0" w:evenVBand="0" w:oddHBand="0" w:evenHBand="0" w:firstRowFirstColumn="0" w:firstRowLastColumn="0" w:lastRowFirstColumn="0" w:lastRowLastColumn="0"/>
+            <w:tcW w:w="447" w:type="dxa"/>
+          </w:tcPr>
+          <w:p>
+            <w:pPr>
+              <w:rPr>
+                <w:rFonts w:ascii="Arial" w:hAnsi="Arial" w:cs="Arial"/>
+                <w:sz w:val="18"/>
+                <w:szCs w:val="18"/>
+                <w:lang w:val="es-AR"/>
+              </w:rPr>
+            </w:pPr>
+            <w:r>
+              <w:rPr>
+                <w:rFonts w:ascii="Arial" w:hAnsi="Arial" w:cs="Arial"/>
+                <w:sz w:val="18"/>
+                <w:szCs w:val="18"/>
+                <w:lang w:val="es-AR"/>
+              </w:rPr>
+              <w:t>R9</w:t>
+            </w:r>
+          </w:p>
+        </w:tc>
+        <w:tc>
+          <w:tcPr>
+            <w:tcW w:w="8479" w:type="dxa"/>
+          </w:tcPr>
+          <w:p>
+            <w:pPr>
+              <w:cnfStyle w:val="000000000000" w:firstRow="0" w:lastRow="0" w:firstColumn="0" w:lastColumn="0" w:oddVBand="0" w:evenVBand="0" w:oddHBand="0" w:evenHBand="0" w:firstRowFirstColumn="0" w:firstRowLastColumn="0" w:lastRowFirstColumn="0" w:lastRowLastColumn="0"/>
+              <w:rPr>
+                <w:rFonts w:cs="Arial"/>
+                <w:lang w:val="es-AR"/>
+              </w:rPr>
+            </w:pPr>
+            <w:r>
+              <w:rPr>
+                <w:rFonts w:cs="Arial"/>
+                <w:lang w:val="es-AR"/>
+              </w:rPr>
+              <w:t>Nuevas funcionalidades al sistema.</w:t>
+            </w:r>
+          </w:p>
+          <w:p>
+            <w:pPr>
+              <w:cnfStyle w:val="000000000000" w:firstRow="0" w:lastRow="0" w:firstColumn="0" w:lastColumn="0" w:oddVBand="0" w:evenVBand="0" w:oddHBand="0" w:evenHBand="0" w:firstRowFirstColumn="0" w:firstRowLastColumn="0" w:lastRowFirstColumn="0" w:lastRowLastColumn="0"/>
+              <w:rPr>
+                <w:rFonts w:cs="Arial"/>
+                <w:lang w:val="es-AR"/>
+              </w:rPr>
+            </w:pPr>
+          </w:p>
+          <w:p>
+            <w:pPr>
+              <w:cnfStyle w:val="000000000000" w:firstRow="0" w:lastRow="0" w:firstColumn="0" w:lastColumn="0" w:oddVBand="0" w:evenVBand="0" w:oddHBand="0" w:evenHBand="0" w:firstRowFirstColumn="0" w:firstRowLastColumn="0" w:lastRowFirstColumn="0" w:lastRowLastColumn="0"/>
+              <w:rPr>
+                <w:rFonts w:cs="Arial"/>
+                <w:b/>
+                <w:lang w:val="es-AR"/>
+              </w:rPr>
+            </w:pPr>
+            <w:r>
+              <w:rPr>
+                <w:rFonts w:cs="Arial"/>
+                <w:b/>
+                <w:lang w:val="es-AR"/>
+              </w:rPr>
+              <w:t xml:space="preserve">Contingencia </w:t>
+            </w:r>
+          </w:p>
+          <w:p>
+            <w:pPr>
+              <w:pStyle w:val="Prrafodelista"/>
+              <w:numPr>
+                <w:ilvl w:val="0"/>
+                <w:numId w:val="47"/>
+              </w:numPr>
+              <w:cnfStyle w:val="000000000000" w:firstRow="0" w:lastRow="0" w:firstColumn="0" w:lastColumn="0" w:oddVBand="0" w:evenVBand="0" w:oddHBand="0" w:evenHBand="0" w:firstRowFirstColumn="0" w:firstRowLastColumn="0" w:lastRowFirstColumn="0" w:lastRowLastColumn="0"/>
+              <w:rPr>
+                <w:rFonts w:cs="Arial"/>
+                <w:lang w:val="es-AR"/>
+              </w:rPr>
+            </w:pPr>
+            <w:r>
+              <w:rPr>
+                <w:rFonts w:cs="Arial"/>
+                <w:lang w:val="es-AR"/>
+              </w:rPr>
+              <w:t>Establecer pautas de preguntas previas a las reuniones.</w:t>
+            </w:r>
+          </w:p>
+          <w:p>
+            <w:pPr>
+              <w:pStyle w:val="Prrafodelista"/>
+              <w:numPr>
+                <w:ilvl w:val="0"/>
+                <w:numId w:val="47"/>
+              </w:numPr>
+              <w:cnfStyle w:val="000000000000" w:firstRow="0" w:lastRow="0" w:firstColumn="0" w:lastColumn="0" w:oddVBand="0" w:evenVBand="0" w:oddHBand="0" w:evenHBand="0" w:firstRowFirstColumn="0" w:firstRowLastColumn="0" w:lastRowFirstColumn="0" w:lastRowLastColumn="0"/>
+              <w:rPr>
+                <w:rFonts w:cs="Arial"/>
+                <w:lang w:val="es-AR"/>
+              </w:rPr>
+            </w:pPr>
+            <w:r>
+              <w:rPr>
+                <w:rFonts w:cs="Arial"/>
+                <w:lang w:val="es-AR"/>
+              </w:rPr>
+              <w:t>Establecer reuniones periódicas.</w:t>
+            </w:r>
+          </w:p>
+          <w:p>
+            <w:pPr>
+              <w:pStyle w:val="Prrafodelista"/>
+              <w:numPr>
+                <w:ilvl w:val="0"/>
+                <w:numId w:val="47"/>
+              </w:numPr>
+              <w:cnfStyle w:val="000000000000" w:firstRow="0" w:lastRow="0" w:firstColumn="0" w:lastColumn="0" w:oddVBand="0" w:evenVBand="0" w:oddHBand="0" w:evenHBand="0" w:firstRowFirstColumn="0" w:firstRowLastColumn="0" w:lastRowFirstColumn="0" w:lastRowLastColumn="0"/>
+              <w:rPr>
+                <w:rFonts w:cs="Arial"/>
+                <w:lang w:val="es-AR"/>
+              </w:rPr>
+            </w:pPr>
+            <w:r>
+              <w:rPr>
+                <w:rFonts w:cs="Arial"/>
+                <w:lang w:val="es-AR"/>
+              </w:rPr>
+              <w:t>Crear un documento que sea firmado por las partes interesadas.</w:t>
+            </w:r>
+          </w:p>
+          <w:p>
+            <w:pPr>
+              <w:cnfStyle w:val="000000000000" w:firstRow="0" w:lastRow="0" w:firstColumn="0" w:lastColumn="0" w:oddVBand="0" w:evenVBand="0" w:oddHBand="0" w:evenHBand="0" w:firstRowFirstColumn="0" w:firstRowLastColumn="0" w:lastRowFirstColumn="0" w:lastRowLastColumn="0"/>
+              <w:rPr>
+                <w:rFonts w:cs="Arial"/>
+                <w:lang w:val="es-AR"/>
+              </w:rPr>
+            </w:pPr>
+          </w:p>
+          <w:p>
+            <w:pPr>
+              <w:cnfStyle w:val="000000000000" w:firstRow="0" w:lastRow="0" w:firstColumn="0" w:lastColumn="0" w:oddVBand="0" w:evenVBand="0" w:oddHBand="0" w:evenHBand="0" w:firstRowFirstColumn="0" w:firstRowLastColumn="0" w:lastRowFirstColumn="0" w:lastRowLastColumn="0"/>
+              <w:rPr>
+                <w:rFonts w:cs="Arial"/>
+                <w:b/>
+                <w:lang w:val="es-AR"/>
+              </w:rPr>
+            </w:pPr>
+            <w:r>
+              <w:rPr>
+                <w:rFonts w:cs="Arial"/>
+                <w:b/>
+                <w:lang w:val="es-AR"/>
+              </w:rPr>
+              <w:t>Mitigación</w:t>
+            </w:r>
+          </w:p>
+          <w:p>
+            <w:pPr>
+              <w:pStyle w:val="Prrafodelista"/>
+              <w:numPr>
+                <w:ilvl w:val="0"/>
+                <w:numId w:val="47"/>
+              </w:numPr>
+              <w:cnfStyle w:val="000000000000" w:firstRow="0" w:lastRow="0" w:firstColumn="0" w:lastColumn="0" w:oddVBand="0" w:evenVBand="0" w:oddHBand="0" w:evenHBand="0" w:firstRowFirstColumn="0" w:firstRowLastColumn="0" w:lastRowFirstColumn="0" w:lastRowLastColumn="0"/>
+              <w:rPr>
+                <w:rFonts w:cs="Arial"/>
+                <w:lang w:val="es-AR"/>
+              </w:rPr>
+            </w:pPr>
+            <w:r>
+              <w:rPr>
+                <w:rFonts w:cs="Arial"/>
+                <w:lang w:val="es-AR"/>
+              </w:rPr>
+              <w:t>Distribución de las nuevas funcionalidades en el cronograma, dependiendo de su dificultad (Re planificación).</w:t>
+            </w:r>
+          </w:p>
+          <w:p>
+            <w:pPr>
+              <w:cnfStyle w:val="000000000000" w:firstRow="0" w:lastRow="0" w:firstColumn="0" w:lastColumn="0" w:oddVBand="0" w:evenVBand="0" w:oddHBand="0" w:evenHBand="0" w:firstRowFirstColumn="0" w:firstRowLastColumn="0" w:lastRowFirstColumn="0" w:lastRowLastColumn="0"/>
+              <w:rPr>
+                <w:rFonts w:cs="Arial"/>
+                <w:lang w:val="es-AR"/>
+              </w:rPr>
+            </w:pPr>
+          </w:p>
+          <w:p>
+            <w:pPr>
+              <w:cnfStyle w:val="000000000000" w:firstRow="0" w:lastRow="0" w:firstColumn="0" w:lastColumn="0" w:oddVBand="0" w:evenVBand="0" w:oddHBand="0" w:evenHBand="0" w:firstRowFirstColumn="0" w:firstRowLastColumn="0" w:lastRowFirstColumn="0" w:lastRowLastColumn="0"/>
+              <w:rPr>
+                <w:rFonts w:cs="Arial"/>
+                <w:lang w:val="es-AR"/>
+              </w:rPr>
+            </w:pPr>
+            <w:bookmarkStart w:id="47" w:name="_GoBack"/>
+            <w:bookmarkEnd w:id="47"/>
+          </w:p>
+        </w:tc>
+      </w:tr>
     </w:tbl>
     <w:p>
       <w:pPr>
@@ -25116,7 +25473,7 @@
   <w:abstractNum w:abstractNumId="21">
     <w:nsid w:val="3AEC407F"/>
     <w:multiLevelType w:val="hybridMultilevel"/>
-    <w:tmpl w:val="4D786BA4"/>
+    <w:tmpl w:val="51C678AA"/>
     <w:lvl w:ilvl="0" w:tplc="340A0001">
       <w:start w:val="1"/>
       <w:numFmt w:val="bullet"/>
@@ -28385,6 +28742,7 @@
   <w:style w:type="character" w:default="1" w:styleId="Fuentedeprrafopredeter">
     <w:name w:val="Default Paragraph Font"/>
     <w:uiPriority w:val="1"/>
+    <w:semiHidden/>
     <w:unhideWhenUsed/>
   </w:style>
   <w:style w:type="table" w:default="1" w:styleId="Tablanormal">
@@ -29278,554 +29636,6 @@
     </w:rPr>
   </w:style>
 </w:styles>
-</file>
-
-<file path=word/glossary/document.xml><?xml version="1.0" encoding="utf-8"?>
-<w:glossaryDocument xmlns:wpc="http://schemas.microsoft.com/office/word/2010/wordprocessingCanvas" xmlns:mc="http://schemas.openxmlformats.org/markup-compatibility/2006" xmlns:o="urn:schemas-microsoft-com:office:office" xmlns:r="http://schemas.openxmlformats.org/officeDocument/2006/relationships" xmlns:m="http://schemas.openxmlformats.org/officeDocument/2006/math" xmlns:v="urn:schemas-microsoft-com:vml" xmlns:wp14="http://schemas.microsoft.com/office/word/2010/wordprocessingDrawing" xmlns:wp="http://schemas.openxmlformats.org/drawingml/2006/wordprocessingDrawing" xmlns:w10="urn:schemas-microsoft-com:office:word" xmlns:w="http://schemas.openxmlformats.org/wordprocessingml/2006/main" xmlns:w14="http://schemas.microsoft.com/office/word/2010/wordml" xmlns:w15="http://schemas.microsoft.com/office/word/2012/wordml" xmlns:wpg="http://schemas.microsoft.com/office/word/2010/wordprocessingGroup" xmlns:wpi="http://schemas.microsoft.com/office/word/2010/wordprocessingInk" xmlns:wne="http://schemas.microsoft.com/office/word/2006/wordml" xmlns:wps="http://schemas.microsoft.com/office/word/2010/wordprocessingShape" mc:Ignorable="w14 w15 wp14"/>
-</file>
-
-<file path=word/glossary/fontTable.xml><?xml version="1.0" encoding="utf-8"?>
-<w:fonts xmlns:mc="http://schemas.openxmlformats.org/markup-compatibility/2006" xmlns:r="http://schemas.openxmlformats.org/officeDocument/2006/relationships" xmlns:w="http://schemas.openxmlformats.org/wordprocessingml/2006/main" xmlns:w14="http://schemas.microsoft.com/office/word/2010/wordml" xmlns:w15="http://schemas.microsoft.com/office/word/2012/wordml" mc:Ignorable="w14 w15">
-  <w:font w:name="Wingdings">
-    <w:panose1 w:val="05000000000000000000"/>
-    <w:charset w:val="02"/>
-    <w:family w:val="auto"/>
-    <w:pitch w:val="variable"/>
-    <w:sig w:usb0="00000000" w:usb1="10000000" w:usb2="00000000" w:usb3="00000000" w:csb0="80000000" w:csb1="00000000"/>
-  </w:font>
-  <w:font w:name="Times New Roman">
-    <w:panose1 w:val="02020603050405020304"/>
-    <w:charset w:val="00"/>
-    <w:family w:val="roman"/>
-    <w:pitch w:val="variable"/>
-    <w:sig w:usb0="E0002AFF" w:usb1="C0007843" w:usb2="00000009" w:usb3="00000000" w:csb0="000001FF" w:csb1="00000000"/>
-  </w:font>
-  <w:font w:name="Courier New">
-    <w:panose1 w:val="02070309020205020404"/>
-    <w:charset w:val="00"/>
-    <w:family w:val="modern"/>
-    <w:pitch w:val="fixed"/>
-    <w:sig w:usb0="E0002AFF" w:usb1="C0007843" w:usb2="00000009" w:usb3="00000000" w:csb0="000001FF" w:csb1="00000000"/>
-  </w:font>
-  <w:font w:name="Symbol">
-    <w:panose1 w:val="05050102010706020507"/>
-    <w:charset w:val="02"/>
-    <w:family w:val="roman"/>
-    <w:pitch w:val="variable"/>
-    <w:sig w:usb0="00000000" w:usb1="10000000" w:usb2="00000000" w:usb3="00000000" w:csb0="80000000" w:csb1="00000000"/>
-  </w:font>
-  <w:font w:name="Calibri">
-    <w:panose1 w:val="020F0502020204030204"/>
-    <w:charset w:val="00"/>
-    <w:family w:val="swiss"/>
-    <w:pitch w:val="variable"/>
-    <w:sig w:usb0="E00002FF" w:usb1="4000ACFF" w:usb2="00000001" w:usb3="00000000" w:csb0="0000019F" w:csb1="00000000"/>
-  </w:font>
-  <w:font w:name="Calibri Light">
-    <w:panose1 w:val="020F0302020204030204"/>
-    <w:charset w:val="00"/>
-    <w:family w:val="swiss"/>
-    <w:pitch w:val="variable"/>
-    <w:sig w:usb0="A00002EF" w:usb1="4000207B" w:usb2="00000000" w:usb3="00000000" w:csb0="0000019F" w:csb1="00000000"/>
-  </w:font>
-  <w:font w:name="Arial">
-    <w:panose1 w:val="020B0604020202020204"/>
-    <w:charset w:val="00"/>
-    <w:family w:val="swiss"/>
-    <w:pitch w:val="variable"/>
-    <w:sig w:usb0="E0002AFF" w:usb1="C0007843" w:usb2="00000009" w:usb3="00000000" w:csb0="000001FF" w:csb1="00000000"/>
-  </w:font>
-  <w:font w:name="Tahoma">
-    <w:panose1 w:val="020B0604030504040204"/>
-    <w:charset w:val="00"/>
-    <w:family w:val="swiss"/>
-    <w:pitch w:val="variable"/>
-    <w:sig w:usb0="E1002EFF" w:usb1="C000605B" w:usb2="00000029" w:usb3="00000000" w:csb0="000101FF" w:csb1="00000000"/>
-  </w:font>
-</w:fonts>
-</file>
-
-<file path=word/glossary/settings.xml><?xml version="1.0" encoding="utf-8"?>
-<w:settings xmlns:mc="http://schemas.openxmlformats.org/markup-compatibility/2006" xmlns:o="urn:schemas-microsoft-com:office:office" xmlns:r="http://schemas.openxmlformats.org/officeDocument/2006/relationships" xmlns:m="http://schemas.openxmlformats.org/officeDocument/2006/math" xmlns:v="urn:schemas-microsoft-com:vml" xmlns:w10="urn:schemas-microsoft-com:office:word" xmlns:w="http://schemas.openxmlformats.org/wordprocessingml/2006/main" xmlns:w14="http://schemas.microsoft.com/office/word/2010/wordml" xmlns:w15="http://schemas.microsoft.com/office/word/2012/wordml" xmlns:sl="http://schemas.openxmlformats.org/schemaLibrary/2006/main" mc:Ignorable="w14 w15">
-  <w:view w:val="normal"/>
-  <w:defaultTabStop w:val="708"/>
-  <w:hyphenationZone w:val="425"/>
-  <w:characterSpacingControl w:val="doNotCompress"/>
-  <w:compat>
-    <w:useFELayout/>
-    <w:compatSetting w:name="compatibilityMode" w:uri="http://schemas.microsoft.com/office/word" w:val="15"/>
-    <w:compatSetting w:name="overrideTableStyleFontSizeAndJustification" w:uri="http://schemas.microsoft.com/office/word" w:val="1"/>
-    <w:compatSetting w:name="enableOpenTypeFeatures" w:uri="http://schemas.microsoft.com/office/word" w:val="1"/>
-    <w:compatSetting w:name="doNotFlipMirrorIndents" w:uri="http://schemas.microsoft.com/office/word" w:val="1"/>
-    <w:compatSetting w:name="differentiateMultirowTableHeaders" w:uri="http://schemas.microsoft.com/office/word" w:val="1"/>
-  </w:compat>
-  <w:rsids>
-    <w:rsidRoot w:val="000A5F85"/>
-    <w:rsid w:val="000A5F85"/>
-    <w:rsid w:val="00DC07D4"/>
-  </w:rsids>
-  <m:mathPr>
-    <m:mathFont m:val="Cambria Math"/>
-    <m:brkBin m:val="before"/>
-    <m:brkBinSub m:val="--"/>
-    <m:smallFrac m:val="0"/>
-    <m:dispDef/>
-    <m:lMargin m:val="0"/>
-    <m:rMargin m:val="0"/>
-    <m:defJc m:val="centerGroup"/>
-    <m:wrapIndent m:val="1440"/>
-    <m:intLim m:val="subSup"/>
-    <m:naryLim m:val="undOvr"/>
-  </m:mathPr>
-  <w:themeFontLang w:val="es-ES"/>
-  <w:clrSchemeMapping w:bg1="light1" w:t1="dark1" w:bg2="light2" w:t2="dark2" w:accent1="accent1" w:accent2="accent2" w:accent3="accent3" w:accent4="accent4" w:accent5="accent5" w:accent6="accent6" w:hyperlink="hyperlink" w:followedHyperlink="followedHyperlink"/>
-  <w:decimalSymbol w:val=","/>
-  <w:listSeparator w:val=";"/>
-  <w15:chartTrackingRefBased/>
-</w:settings>
-</file>
-
-<file path=word/glossary/styles.xml><?xml version="1.0" encoding="utf-8"?>
-<w:styles xmlns:mc="http://schemas.openxmlformats.org/markup-compatibility/2006" xmlns:r="http://schemas.openxmlformats.org/officeDocument/2006/relationships" xmlns:w="http://schemas.openxmlformats.org/wordprocessingml/2006/main" xmlns:w14="http://schemas.microsoft.com/office/word/2010/wordml" xmlns:w15="http://schemas.microsoft.com/office/word/2012/wordml" mc:Ignorable="w14 w15">
-  <w:docDefaults>
-    <w:rPrDefault>
-      <w:rPr>
-        <w:rFonts w:asciiTheme="minorHAnsi" w:eastAsiaTheme="minorEastAsia" w:hAnsiTheme="minorHAnsi" w:cstheme="minorBidi"/>
-        <w:sz w:val="22"/>
-        <w:szCs w:val="22"/>
-        <w:lang w:val="es-ES" w:eastAsia="es-ES" w:bidi="ar-SA"/>
-      </w:rPr>
-    </w:rPrDefault>
-    <w:pPrDefault>
-      <w:pPr>
-        <w:spacing w:after="160" w:line="259" w:lineRule="auto"/>
-      </w:pPr>
-    </w:pPrDefault>
-  </w:docDefaults>
-  <w:latentStyles w:defLockedState="0" w:defUIPriority="99" w:defSemiHidden="0" w:defUnhideWhenUsed="0" w:defQFormat="0" w:count="371">
-    <w:lsdException w:name="Normal" w:uiPriority="0" w:qFormat="1"/>
-    <w:lsdException w:name="heading 1" w:uiPriority="9" w:qFormat="1"/>
-    <w:lsdException w:name="heading 2" w:semiHidden="1" w:uiPriority="9" w:unhideWhenUsed="1" w:qFormat="1"/>
-    <w:lsdException w:name="heading 3" w:semiHidden="1" w:uiPriority="9" w:unhideWhenUsed="1" w:qFormat="1"/>
-    <w:lsdException w:name="heading 4" w:semiHidden="1" w:uiPriority="9" w:unhideWhenUsed="1" w:qFormat="1"/>
-    <w:lsdException w:name="heading 5" w:semiHidden="1" w:uiPriority="9" w:unhideWhenUsed="1" w:qFormat="1"/>
-    <w:lsdException w:name="heading 6" w:semiHidden="1" w:uiPriority="9" w:unhideWhenUsed="1" w:qFormat="1"/>
-    <w:lsdException w:name="heading 7" w:semiHidden="1" w:uiPriority="9" w:unhideWhenUsed="1" w:qFormat="1"/>
-    <w:lsdException w:name="heading 8" w:semiHidden="1" w:uiPriority="9" w:unhideWhenUsed="1" w:qFormat="1"/>
-    <w:lsdException w:name="heading 9" w:semiHidden="1" w:uiPriority="9" w:unhideWhenUsed="1" w:qFormat="1"/>
-    <w:lsdException w:name="index 1" w:semiHidden="1" w:unhideWhenUsed="1"/>
-    <w:lsdException w:name="index 2" w:semiHidden="1" w:unhideWhenUsed="1"/>
-    <w:lsdException w:name="index 3" w:semiHidden="1" w:unhideWhenUsed="1"/>
-    <w:lsdException w:name="index 4" w:semiHidden="1" w:unhideWhenUsed="1"/>
-    <w:lsdException w:name="index 5" w:semiHidden="1" w:unhideWhenUsed="1"/>
-    <w:lsdException w:name="index 6" w:semiHidden="1" w:unhideWhenUsed="1"/>
-    <w:lsdException w:name="index 7" w:semiHidden="1" w:unhideWhenUsed="1"/>
-    <w:lsdException w:name="index 8" w:semiHidden="1" w:unhideWhenUsed="1"/>
-    <w:lsdException w:name="index 9" w:semiHidden="1" w:unhideWhenUsed="1"/>
-    <w:lsdException w:name="toc 1" w:semiHidden="1" w:uiPriority="39" w:unhideWhenUsed="1"/>
-    <w:lsdException w:name="toc 2" w:semiHidden="1" w:uiPriority="39" w:unhideWhenUsed="1"/>
-    <w:lsdException w:name="toc 3" w:semiHidden="1" w:uiPriority="39" w:unhideWhenUsed="1"/>
-    <w:lsdException w:name="toc 4" w:semiHidden="1" w:uiPriority="39" w:unhideWhenUsed="1"/>
-    <w:lsdException w:name="toc 5" w:semiHidden="1" w:uiPriority="39" w:unhideWhenUsed="1"/>
-    <w:lsdException w:name="toc 6" w:semiHidden="1" w:uiPriority="39" w:unhideWhenUsed="1"/>
-    <w:lsdException w:name="toc 7" w:semiHidden="1" w:uiPriority="39" w:unhideWhenUsed="1"/>
-    <w:lsdException w:name="toc 8" w:semiHidden="1" w:uiPriority="39" w:unhideWhenUsed="1"/>
-    <w:lsdException w:name="toc 9" w:semiHidden="1" w:uiPriority="39" w:unhideWhenUsed="1"/>
-    <w:lsdException w:name="Normal Indent" w:semiHidden="1" w:unhideWhenUsed="1"/>
-    <w:lsdException w:name="footnote text" w:semiHidden="1" w:unhideWhenUsed="1"/>
-    <w:lsdException w:name="annotation text" w:semiHidden="1" w:unhideWhenUsed="1"/>
-    <w:lsdException w:name="header" w:semiHidden="1" w:unhideWhenUsed="1"/>
-    <w:lsdException w:name="footer" w:semiHidden="1" w:unhideWhenUsed="1"/>
-    <w:lsdException w:name="index heading" w:semiHidden="1" w:unhideWhenUsed="1"/>
-    <w:lsdException w:name="caption" w:semiHidden="1" w:uiPriority="35" w:unhideWhenUsed="1" w:qFormat="1"/>
-    <w:lsdException w:name="table of figures" w:semiHidden="1" w:unhideWhenUsed="1"/>
-    <w:lsdException w:name="envelope address" w:semiHidden="1" w:unhideWhenUsed="1"/>
-    <w:lsdException w:name="envelope return" w:semiHidden="1" w:unhideWhenUsed="1"/>
-    <w:lsdException w:name="footnote reference" w:semiHidden="1" w:unhideWhenUsed="1"/>
-    <w:lsdException w:name="annotation reference" w:semiHidden="1" w:unhideWhenUsed="1"/>
-    <w:lsdException w:name="line number" w:semiHidden="1" w:unhideWhenUsed="1"/>
-    <w:lsdException w:name="page number" w:semiHidden="1" w:unhideWhenUsed="1"/>
-    <w:lsdException w:name="endnote reference" w:semiHidden="1" w:unhideWhenUsed="1"/>
-    <w:lsdException w:name="endnote text" w:semiHidden="1" w:unhideWhenUsed="1"/>
-    <w:lsdException w:name="table of authorities" w:semiHidden="1" w:unhideWhenUsed="1"/>
-    <w:lsdException w:name="macro" w:semiHidden="1" w:unhideWhenUsed="1"/>
-    <w:lsdException w:name="toa heading" w:semiHidden="1" w:unhideWhenUsed="1"/>
-    <w:lsdException w:name="List" w:semiHidden="1" w:unhideWhenUsed="1"/>
-    <w:lsdException w:name="List Bullet" w:semiHidden="1" w:unhideWhenUsed="1"/>
-    <w:lsdException w:name="List Number" w:semiHidden="1" w:unhideWhenUsed="1"/>
-    <w:lsdException w:name="List 2" w:semiHidden="1" w:unhideWhenUsed="1"/>
-    <w:lsdException w:name="List 3" w:semiHidden="1" w:unhideWhenUsed="1"/>
-    <w:lsdException w:name="List 4" w:semiHidden="1" w:unhideWhenUsed="1"/>
-    <w:lsdException w:name="List 5" w:semiHidden="1" w:unhideWhenUsed="1"/>
-    <w:lsdException w:name="List Bullet 2" w:semiHidden="1" w:unhideWhenUsed="1"/>
-    <w:lsdException w:name="List Bullet 3" w:semiHidden="1" w:unhideWhenUsed="1"/>
-    <w:lsdException w:name="List Bullet 4" w:semiHidden="1" w:unhideWhenUsed="1"/>
-    <w:lsdException w:name="List Bullet 5" w:semiHidden="1" w:unhideWhenUsed="1"/>
-    <w:lsdException w:name="List Number 2" w:semiHidden="1" w:unhideWhenUsed="1"/>
-    <w:lsdException w:name="List Number 3" w:semiHidden="1" w:unhideWhenUsed="1"/>
-    <w:lsdException w:name="List Number 4" w:semiHidden="1" w:unhideWhenUsed="1"/>
-    <w:lsdException w:name="List Number 5" w:semiHidden="1" w:unhideWhenUsed="1"/>
-    <w:lsdException w:name="Title" w:uiPriority="10" w:qFormat="1"/>
-    <w:lsdException w:name="Closing" w:semiHidden="1" w:unhideWhenUsed="1"/>
-    <w:lsdException w:name="Signature" w:semiHidden="1" w:unhideWhenUsed="1"/>
-    <w:lsdException w:name="Default Paragraph Font" w:semiHidden="1" w:uiPriority="1" w:unhideWhenUsed="1"/>
-    <w:lsdException w:name="Body Text" w:semiHidden="1" w:unhideWhenUsed="1"/>
-    <w:lsdException w:name="Body Text Indent" w:semiHidden="1" w:unhideWhenUsed="1"/>
-    <w:lsdException w:name="List Continue" w:semiHidden="1" w:unhideWhenUsed="1"/>
-    <w:lsdException w:name="List Continue 2" w:semiHidden="1" w:unhideWhenUsed="1"/>
-    <w:lsdException w:name="List Continue 3" w:semiHidden="1" w:unhideWhenUsed="1"/>
-    <w:lsdException w:name="List Continue 4" w:semiHidden="1" w:unhideWhenUsed="1"/>
-    <w:lsdException w:name="List Continue 5" w:semiHidden="1" w:unhideWhenUsed="1"/>
-    <w:lsdException w:name="Message Header" w:semiHidden="1" w:unhideWhenUsed="1"/>
-    <w:lsdException w:name="Subtitle" w:uiPriority="11" w:qFormat="1"/>
-    <w:lsdException w:name="Salutation" w:semiHidden="1" w:unhideWhenUsed="1"/>
-    <w:lsdException w:name="Date" w:semiHidden="1" w:unhideWhenUsed="1"/>
-    <w:lsdException w:name="Body Text First Indent" w:semiHidden="1" w:unhideWhenUsed="1"/>
-    <w:lsdException w:name="Body Text First Indent 2" w:semiHidden="1" w:unhideWhenUsed="1"/>
-    <w:lsdException w:name="Note Heading" w:semiHidden="1" w:unhideWhenUsed="1"/>
-    <w:lsdException w:name="Body Text 2" w:semiHidden="1" w:unhideWhenUsed="1"/>
-    <w:lsdException w:name="Body Text 3" w:semiHidden="1" w:unhideWhenUsed="1"/>
-    <w:lsdException w:name="Body Text Indent 2" w:semiHidden="1" w:unhideWhenUsed="1"/>
-    <w:lsdException w:name="Body Text Indent 3" w:semiHidden="1" w:unhideWhenUsed="1"/>
-    <w:lsdException w:name="Block Text" w:semiHidden="1" w:unhideWhenUsed="1"/>
-    <w:lsdException w:name="Hyperlink" w:semiHidden="1" w:unhideWhenUsed="1"/>
-    <w:lsdException w:name="FollowedHyperlink" w:semiHidden="1" w:unhideWhenUsed="1"/>
-    <w:lsdException w:name="Strong" w:uiPriority="22" w:qFormat="1"/>
-    <w:lsdException w:name="Emphasis" w:uiPriority="20" w:qFormat="1"/>
-    <w:lsdException w:name="Document Map" w:semiHidden="1" w:unhideWhenUsed="1"/>
-    <w:lsdException w:name="Plain Text" w:semiHidden="1" w:unhideWhenUsed="1"/>
-    <w:lsdException w:name="E-mail Signature" w:semiHidden="1" w:unhideWhenUsed="1"/>
-    <w:lsdException w:name="HTML Top of Form" w:semiHidden="1" w:unhideWhenUsed="1"/>
-    <w:lsdException w:name="HTML Bottom of Form" w:semiHidden="1" w:unhideWhenUsed="1"/>
-    <w:lsdException w:name="Normal (Web)" w:semiHidden="1" w:unhideWhenUsed="1"/>
-    <w:lsdException w:name="HTML Acronym" w:semiHidden="1" w:unhideWhenUsed="1"/>
-    <w:lsdException w:name="HTML Address" w:semiHidden="1" w:unhideWhenUsed="1"/>
-    <w:lsdException w:name="HTML Cite" w:semiHidden="1" w:unhideWhenUsed="1"/>
-    <w:lsdException w:name="HTML Code" w:semiHidden="1" w:unhideWhenUsed="1"/>
-    <w:lsdException w:name="HTML Definition" w:semiHidden="1" w:unhideWhenUsed="1"/>
-    <w:lsdException w:name="HTML Keyboard" w:semiHidden="1" w:unhideWhenUsed="1"/>
-    <w:lsdException w:name="HTML Preformatted" w:semiHidden="1" w:unhideWhenUsed="1"/>
-    <w:lsdException w:name="HTML Sample" w:semiHidden="1" w:unhideWhenUsed="1"/>
-    <w:lsdException w:name="HTML Typewriter" w:semiHidden="1" w:unhideWhenUsed="1"/>
-    <w:lsdException w:name="HTML Variable" w:semiHidden="1" w:unhideWhenUsed="1"/>
-    <w:lsdException w:name="Normal Table" w:semiHidden="1" w:unhideWhenUsed="1"/>
-    <w:lsdException w:name="annotation subject" w:semiHidden="1" w:unhideWhenUsed="1"/>
-    <w:lsdException w:name="No List" w:semiHidden="1" w:unhideWhenUsed="1"/>
-    <w:lsdException w:name="Outline List 1" w:semiHidden="1" w:unhideWhenUsed="1"/>
-    <w:lsdException w:name="Outline List 2" w:semiHidden="1" w:unhideWhenUsed="1"/>
-    <w:lsdException w:name="Outline List 3" w:semiHidden="1" w:unhideWhenUsed="1"/>
-    <w:lsdException w:name="Table Simple 1" w:semiHidden="1" w:unhideWhenUsed="1"/>
-    <w:lsdException w:name="Table Simple 2" w:semiHidden="1" w:unhideWhenUsed="1"/>
-    <w:lsdException w:name="Table Simple 3" w:semiHidden="1" w:unhideWhenUsed="1"/>
-    <w:lsdException w:name="Table Classic 1" w:semiHidden="1" w:unhideWhenUsed="1"/>
-    <w:lsdException w:name="Table Classic 2" w:semiHidden="1" w:unhideWhenUsed="1"/>
-    <w:lsdException w:name="Table Classic 3" w:semiHidden="1" w:unhideWhenUsed="1"/>
-    <w:lsdException w:name="Table Classic 4" w:semiHidden="1" w:unhideWhenUsed="1"/>
-    <w:lsdException w:name="Table Colorful 1" w:semiHidden="1" w:unhideWhenUsed="1"/>
-    <w:lsdException w:name="Table Colorful 2" w:semiHidden="1" w:unhideWhenUsed="1"/>
-    <w:lsdException w:name="Table Colorful 3" w:semiHidden="1" w:unhideWhenUsed="1"/>
-    <w:lsdException w:name="Table Columns 1" w:semiHidden="1" w:unhideWhenUsed="1"/>
-    <w:lsdException w:name="Table Columns 2" w:semiHidden="1" w:unhideWhenUsed="1"/>
-    <w:lsdException w:name="Table Columns 3" w:semiHidden="1" w:unhideWhenUsed="1"/>
-    <w:lsdException w:name="Table Columns 4" w:semiHidden="1" w:unhideWhenUsed="1"/>
-    <w:lsdException w:name="Table Columns 5" w:semiHidden="1" w:unhideWhenUsed="1"/>
-    <w:lsdException w:name="Table Grid 1" w:semiHidden="1" w:unhideWhenUsed="1"/>
-    <w:lsdException w:name="Table Grid 2" w:semiHidden="1" w:unhideWhenUsed="1"/>
-    <w:lsdException w:name="Table Grid 3" w:semiHidden="1" w:unhideWhenUsed="1"/>
-    <w:lsdException w:name="Table Grid 4" w:semiHidden="1" w:unhideWhenUsed="1"/>
-    <w:lsdException w:name="Table Grid 5" w:semiHidden="1" w:unhideWhenUsed="1"/>
-    <w:lsdException w:name="Table Grid 6" w:semiHidden="1" w:unhideWhenUsed="1"/>
-    <w:lsdException w:name="Table Grid 7" w:semiHidden="1" w:unhideWhenUsed="1"/>
-    <w:lsdException w:name="Table Grid 8" w:semiHidden="1" w:unhideWhenUsed="1"/>
-    <w:lsdException w:name="Table List 1" w:semiHidden="1" w:unhideWhenUsed="1"/>
-    <w:lsdException w:name="Table List 2" w:semiHidden="1" w:unhideWhenUsed="1"/>
-    <w:lsdException w:name="Table List 3" w:semiHidden="1" w:unhideWhenUsed="1"/>
-    <w:lsdException w:name="Table List 4" w:semiHidden="1" w:unhideWhenUsed="1"/>
-    <w:lsdException w:name="Table List 5" w:semiHidden="1" w:unhideWhenUsed="1"/>
-    <w:lsdException w:name="Table List 6" w:semiHidden="1" w:unhideWhenUsed="1"/>
-    <w:lsdException w:name="Table List 7" w:semiHidden="1" w:unhideWhenUsed="1"/>
-    <w:lsdException w:name="Table List 8" w:semiHidden="1" w:unhideWhenUsed="1"/>
-    <w:lsdException w:name="Table 3D effects 1" w:semiHidden="1" w:unhideWhenUsed="1"/>
-    <w:lsdException w:name="Table 3D effects 2" w:semiHidden="1" w:unhideWhenUsed="1"/>
-    <w:lsdException w:name="Table 3D effects 3" w:semiHidden="1" w:unhideWhenUsed="1"/>
-    <w:lsdException w:name="Table Contemporary" w:semiHidden="1" w:unhideWhenUsed="1"/>
-    <w:lsdException w:name="Table Elegant" w:semiHidden="1" w:unhideWhenUsed="1"/>
-    <w:lsdException w:name="Table Professional" w:semiHidden="1" w:unhideWhenUsed="1"/>
-    <w:lsdException w:name="Table Subtle 1" w:semiHidden="1" w:unhideWhenUsed="1"/>
-    <w:lsdException w:name="Table Subtle 2" w:semiHidden="1" w:unhideWhenUsed="1"/>
-    <w:lsdException w:name="Table Web 1" w:semiHidden="1" w:unhideWhenUsed="1"/>
-    <w:lsdException w:name="Table Web 2" w:semiHidden="1" w:unhideWhenUsed="1"/>
-    <w:lsdException w:name="Table Web 3" w:semiHidden="1" w:unhideWhenUsed="1"/>
-    <w:lsdException w:name="Balloon Text" w:semiHidden="1" w:unhideWhenUsed="1"/>
-    <w:lsdException w:name="Table Grid" w:uiPriority="39"/>
-    <w:lsdException w:name="Table Theme" w:semiHidden="1" w:unhideWhenUsed="1"/>
-    <w:lsdException w:name="Placeholder Text" w:semiHidden="1"/>
-    <w:lsdException w:name="No Spacing" w:uiPriority="1" w:qFormat="1"/>
-    <w:lsdException w:name="Light Shading" w:uiPriority="60"/>
-    <w:lsdException w:name="Light List" w:uiPriority="61"/>
-    <w:lsdException w:name="Light Grid" w:uiPriority="62"/>
-    <w:lsdException w:name="Medium Shading 1" w:uiPriority="63"/>
-    <w:lsdException w:name="Medium Shading 2" w:uiPriority="64"/>
-    <w:lsdException w:name="Medium List 1" w:uiPriority="65"/>
-    <w:lsdException w:name="Medium List 2" w:uiPriority="66"/>
-    <w:lsdException w:name="Medium Grid 1" w:uiPriority="67"/>
-    <w:lsdException w:name="Medium Grid 2" w:uiPriority="68"/>
-    <w:lsdException w:name="Medium Grid 3" w:uiPriority="69"/>
-    <w:lsdException w:name="Dark List" w:uiPriority="70"/>
-    <w:lsdException w:name="Colorful Shading" w:uiPriority="71"/>
-    <w:lsdException w:name="Colorful List" w:uiPriority="72"/>
-    <w:lsdException w:name="Colorful Grid" w:uiPriority="73"/>
-    <w:lsdException w:name="Light Shading Accent 1" w:uiPriority="60"/>
-    <w:lsdException w:name="Light List Accent 1" w:uiPriority="61"/>
-    <w:lsdException w:name="Light Grid Accent 1" w:uiPriority="62"/>
-    <w:lsdException w:name="Medium Shading 1 Accent 1" w:uiPriority="63"/>
-    <w:lsdException w:name="Medium Shading 2 Accent 1" w:uiPriority="64"/>
-    <w:lsdException w:name="Medium List 1 Accent 1" w:uiPriority="65"/>
-    <w:lsdException w:name="Revision" w:semiHidden="1"/>
-    <w:lsdException w:name="List Paragraph" w:uiPriority="34" w:qFormat="1"/>
-    <w:lsdException w:name="Quote" w:uiPriority="29" w:qFormat="1"/>
-    <w:lsdException w:name="Intense Quote" w:uiPriority="30" w:qFormat="1"/>
-    <w:lsdException w:name="Medium List 2 Accent 1" w:uiPriority="66"/>
-    <w:lsdException w:name="Medium Grid 1 Accent 1" w:uiPriority="67"/>
-    <w:lsdException w:name="Medium Grid 2 Accent 1" w:uiPriority="68"/>
-    <w:lsdException w:name="Medium Grid 3 Accent 1" w:uiPriority="69"/>
-    <w:lsdException w:name="Dark List Accent 1" w:uiPriority="70"/>
-    <w:lsdException w:name="Colorful Shading Accent 1" w:uiPriority="71"/>
-    <w:lsdException w:name="Colorful List Accent 1" w:uiPriority="72"/>
-    <w:lsdException w:name="Colorful Grid Accent 1" w:uiPriority="73"/>
-    <w:lsdException w:name="Light Shading Accent 2" w:uiPriority="60"/>
-    <w:lsdException w:name="Light List Accent 2" w:uiPriority="61"/>
-    <w:lsdException w:name="Light Grid Accent 2" w:uiPriority="62"/>
-    <w:lsdException w:name="Medium Shading 1 Accent 2" w:uiPriority="63"/>
-    <w:lsdException w:name="Medium Shading 2 Accent 2" w:uiPriority="64"/>
-    <w:lsdException w:name="Medium List 1 Accent 2" w:uiPriority="65"/>
-    <w:lsdException w:name="Medium List 2 Accent 2" w:uiPriority="66"/>
-    <w:lsdException w:name="Medium Grid 1 Accent 2" w:uiPriority="67"/>
-    <w:lsdException w:name="Medium Grid 2 Accent 2" w:uiPriority="68"/>
-    <w:lsdException w:name="Medium Grid 3 Accent 2" w:uiPriority="69"/>
-    <w:lsdException w:name="Dark List Accent 2" w:uiPriority="70"/>
-    <w:lsdException w:name="Colorful Shading Accent 2" w:uiPriority="71"/>
-    <w:lsdException w:name="Colorful List Accent 2" w:uiPriority="72"/>
-    <w:lsdException w:name="Colorful Grid Accent 2" w:uiPriority="73"/>
-    <w:lsdException w:name="Light Shading Accent 3" w:uiPriority="60"/>
-    <w:lsdException w:name="Light List Accent 3" w:uiPriority="61"/>
-    <w:lsdException w:name="Light Grid Accent 3" w:uiPriority="62"/>
-    <w:lsdException w:name="Medium Shading 1 Accent 3" w:uiPriority="63"/>
-    <w:lsdException w:name="Medium Shading 2 Accent 3" w:uiPriority="64"/>
-    <w:lsdException w:name="Medium List 1 Accent 3" w:uiPriority="65"/>
-    <w:lsdException w:name="Medium List 2 Accent 3" w:uiPriority="66"/>
-    <w:lsdException w:name="Medium Grid 1 Accent 3" w:uiPriority="67"/>
-    <w:lsdException w:name="Medium Grid 2 Accent 3" w:uiPriority="68"/>
-    <w:lsdException w:name="Medium Grid 3 Accent 3" w:uiPriority="69"/>
-    <w:lsdException w:name="Dark List Accent 3" w:uiPriority="70"/>
-    <w:lsdException w:name="Colorful Shading Accent 3" w:uiPriority="71"/>
-    <w:lsdException w:name="Colorful List Accent 3" w:uiPriority="72"/>
-    <w:lsdException w:name="Colorful Grid Accent 3" w:uiPriority="73"/>
-    <w:lsdException w:name="Light Shading Accent 4" w:uiPriority="60"/>
-    <w:lsdException w:name="Light List Accent 4" w:uiPriority="61"/>
-    <w:lsdException w:name="Light Grid Accent 4" w:uiPriority="62"/>
-    <w:lsdException w:name="Medium Shading 1 Accent 4" w:uiPriority="63"/>
-    <w:lsdException w:name="Medium Shading 2 Accent 4" w:uiPriority="64"/>
-    <w:lsdException w:name="Medium List 1 Accent 4" w:uiPriority="65"/>
-    <w:lsdException w:name="Medium List 2 Accent 4" w:uiPriority="66"/>
-    <w:lsdException w:name="Medium Grid 1 Accent 4" w:uiPriority="67"/>
-    <w:lsdException w:name="Medium Grid 2 Accent 4" w:uiPriority="68"/>
-    <w:lsdException w:name="Medium Grid 3 Accent 4" w:uiPriority="69"/>
-    <w:lsdException w:name="Dark List Accent 4" w:uiPriority="70"/>
-    <w:lsdException w:name="Colorful Shading Accent 4" w:uiPriority="71"/>
-    <w:lsdException w:name="Colorful List Accent 4" w:uiPriority="72"/>
-    <w:lsdException w:name="Colorful Grid Accent 4" w:uiPriority="73"/>
-    <w:lsdException w:name="Light Shading Accent 5" w:uiPriority="60"/>
-    <w:lsdException w:name="Light List Accent 5" w:uiPriority="61"/>
-    <w:lsdException w:name="Light Grid Accent 5" w:uiPriority="62"/>
-    <w:lsdException w:name="Medium Shading 1 Accent 5" w:uiPriority="63"/>
-    <w:lsdException w:name="Medium Shading 2 Accent 5" w:uiPriority="64"/>
-    <w:lsdException w:name="Medium List 1 Accent 5" w:uiPriority="65"/>
-    <w:lsdException w:name="Medium List 2 Accent 5" w:uiPriority="66"/>
-    <w:lsdException w:name="Medium Grid 1 Accent 5" w:uiPriority="67"/>
-    <w:lsdException w:name="Medium Grid 2 Accent 5" w:uiPriority="68"/>
-    <w:lsdException w:name="Medium Grid 3 Accent 5" w:uiPriority="69"/>
-    <w:lsdException w:name="Dark List Accent 5" w:uiPriority="70"/>
-    <w:lsdException w:name="Colorful Shading Accent 5" w:uiPriority="71"/>
-    <w:lsdException w:name="Colorful List Accent 5" w:uiPriority="72"/>
-    <w:lsdException w:name="Colorful Grid Accent 5" w:uiPriority="73"/>
-    <w:lsdException w:name="Light Shading Accent 6" w:uiPriority="60"/>
-    <w:lsdException w:name="Light List Accent 6" w:uiPriority="61"/>
-    <w:lsdException w:name="Light Grid Accent 6" w:uiPriority="62"/>
-    <w:lsdException w:name="Medium Shading 1 Accent 6" w:uiPriority="63"/>
-    <w:lsdException w:name="Medium Shading 2 Accent 6" w:uiPriority="64"/>
-    <w:lsdException w:name="Medium List 1 Accent 6" w:uiPriority="65"/>
-    <w:lsdException w:name="Medium List 2 Accent 6" w:uiPriority="66"/>
-    <w:lsdException w:name="Medium Grid 1 Accent 6" w:uiPriority="67"/>
-    <w:lsdException w:name="Medium Grid 2 Accent 6" w:uiPriority="68"/>
-    <w:lsdException w:name="Medium Grid 3 Accent 6" w:uiPriority="69"/>
-    <w:lsdException w:name="Dark List Accent 6" w:uiPriority="70"/>
-    <w:lsdException w:name="Colorful Shading Accent 6" w:uiPriority="71"/>
-    <w:lsdException w:name="Colorful List Accent 6" w:uiPriority="72"/>
-    <w:lsdException w:name="Colorful Grid Accent 6" w:uiPriority="73"/>
-    <w:lsdException w:name="Subtle Emphasis" w:uiPriority="19" w:qFormat="1"/>
-    <w:lsdException w:name="Intense Emphasis" w:uiPriority="21" w:qFormat="1"/>
-    <w:lsdException w:name="Subtle Reference" w:uiPriority="31" w:qFormat="1"/>
-    <w:lsdException w:name="Intense Reference" w:uiPriority="32" w:qFormat="1"/>
-    <w:lsdException w:name="Book Title" w:uiPriority="33" w:qFormat="1"/>
-    <w:lsdException w:name="Bibliography" w:semiHidden="1" w:uiPriority="37" w:unhideWhenUsed="1"/>
-    <w:lsdException w:name="TOC Heading" w:semiHidden="1" w:uiPriority="39" w:unhideWhenUsed="1" w:qFormat="1"/>
-    <w:lsdException w:name="Plain Table 1" w:uiPriority="41"/>
-    <w:lsdException w:name="Plain Table 2" w:uiPriority="42"/>
-    <w:lsdException w:name="Plain Table 3" w:uiPriority="43"/>
-    <w:lsdException w:name="Plain Table 4" w:uiPriority="44"/>
-    <w:lsdException w:name="Plain Table 5" w:uiPriority="45"/>
-    <w:lsdException w:name="Grid Table Light" w:uiPriority="40"/>
-    <w:lsdException w:name="Grid Table 1 Light" w:uiPriority="46"/>
-    <w:lsdException w:name="Grid Table 2" w:uiPriority="47"/>
-    <w:lsdException w:name="Grid Table 3" w:uiPriority="48"/>
-    <w:lsdException w:name="Grid Table 4" w:uiPriority="49"/>
-    <w:lsdException w:name="Grid Table 5 Dark" w:uiPriority="50"/>
-    <w:lsdException w:name="Grid Table 6 Colorful" w:uiPriority="51"/>
-    <w:lsdException w:name="Grid Table 7 Colorful" w:uiPriority="52"/>
-    <w:lsdException w:name="Grid Table 1 Light Accent 1" w:uiPriority="46"/>
-    <w:lsdException w:name="Grid Table 2 Accent 1" w:uiPriority="47"/>
-    <w:lsdException w:name="Grid Table 3 Accent 1" w:uiPriority="48"/>
-    <w:lsdException w:name="Grid Table 4 Accent 1" w:uiPriority="49"/>
-    <w:lsdException w:name="Grid Table 5 Dark Accent 1" w:uiPriority="50"/>
-    <w:lsdException w:name="Grid Table 6 Colorful Accent 1" w:uiPriority="51"/>
-    <w:lsdException w:name="Grid Table 7 Colorful Accent 1" w:uiPriority="52"/>
-    <w:lsdException w:name="Grid Table 1 Light Accent 2" w:uiPriority="46"/>
-    <w:lsdException w:name="Grid Table 2 Accent 2" w:uiPriority="47"/>
-    <w:lsdException w:name="Grid Table 3 Accent 2" w:uiPriority="48"/>
-    <w:lsdException w:name="Grid Table 4 Accent 2" w:uiPriority="49"/>
-    <w:lsdException w:name="Grid Table 5 Dark Accent 2" w:uiPriority="50"/>
-    <w:lsdException w:name="Grid Table 6 Colorful Accent 2" w:uiPriority="51"/>
-    <w:lsdException w:name="Grid Table 7 Colorful Accent 2" w:uiPriority="52"/>
-    <w:lsdException w:name="Grid Table 1 Light Accent 3" w:uiPriority="46"/>
-    <w:lsdException w:name="Grid Table 2 Accent 3" w:uiPriority="47"/>
-    <w:lsdException w:name="Grid Table 3 Accent 3" w:uiPriority="48"/>
-    <w:lsdException w:name="Grid Table 4 Accent 3" w:uiPriority="49"/>
-    <w:lsdException w:name="Grid Table 5 Dark Accent 3" w:uiPriority="50"/>
-    <w:lsdException w:name="Grid Table 6 Colorful Accent 3" w:uiPriority="51"/>
-    <w:lsdException w:name="Grid Table 7 Colorful Accent 3" w:uiPriority="52"/>
-    <w:lsdException w:name="Grid Table 1 Light Accent 4" w:uiPriority="46"/>
-    <w:lsdException w:name="Grid Table 2 Accent 4" w:uiPriority="47"/>
-    <w:lsdException w:name="Grid Table 3 Accent 4" w:uiPriority="48"/>
-    <w:lsdException w:name="Grid Table 4 Accent 4" w:uiPriority="49"/>
-    <w:lsdException w:name="Grid Table 5 Dark Accent 4" w:uiPriority="50"/>
-    <w:lsdException w:name="Grid Table 6 Colorful Accent 4" w:uiPriority="51"/>
-    <w:lsdException w:name="Grid Table 7 Colorful Accent 4" w:uiPriority="52"/>
-    <w:lsdException w:name="Grid Table 1 Light Accent 5" w:uiPriority="46"/>
-    <w:lsdException w:name="Grid Table 2 Accent 5" w:uiPriority="47"/>
-    <w:lsdException w:name="Grid Table 3 Accent 5" w:uiPriority="48"/>
-    <w:lsdException w:name="Grid Table 4 Accent 5" w:uiPriority="49"/>
-    <w:lsdException w:name="Grid Table 5 Dark Accent 5" w:uiPriority="50"/>
-    <w:lsdException w:name="Grid Table 6 Colorful Accent 5" w:uiPriority="51"/>
-    <w:lsdException w:name="Grid Table 7 Colorful Accent 5" w:uiPriority="52"/>
-    <w:lsdException w:name="Grid Table 1 Light Accent 6" w:uiPriority="46"/>
-    <w:lsdException w:name="Grid Table 2 Accent 6" w:uiPriority="47"/>
-    <w:lsdException w:name="Grid Table 3 Accent 6" w:uiPriority="48"/>
-    <w:lsdException w:name="Grid Table 4 Accent 6" w:uiPriority="49"/>
-    <w:lsdException w:name="Grid Table 5 Dark Accent 6" w:uiPriority="50"/>
-    <w:lsdException w:name="Grid Table 6 Colorful Accent 6" w:uiPriority="51"/>
-    <w:lsdException w:name="Grid Table 7 Colorful Accent 6" w:uiPriority="52"/>
-    <w:lsdException w:name="List Table 1 Light" w:uiPriority="46"/>
-    <w:lsdException w:name="List Table 2" w:uiPriority="47"/>
-    <w:lsdException w:name="List Table 3" w:uiPriority="48"/>
-    <w:lsdException w:name="List Table 4" w:uiPriority="49"/>
-    <w:lsdException w:name="List Table 5 Dark" w:uiPriority="50"/>
-    <w:lsdException w:name="List Table 6 Colorful" w:uiPriority="51"/>
-    <w:lsdException w:name="List Table 7 Colorful" w:uiPriority="52"/>
-    <w:lsdException w:name="List Table 1 Light Accent 1" w:uiPriority="46"/>
-    <w:lsdException w:name="List Table 2 Accent 1" w:uiPriority="47"/>
-    <w:lsdException w:name="List Table 3 Accent 1" w:uiPriority="48"/>
-    <w:lsdException w:name="List Table 4 Accent 1" w:uiPriority="49"/>
-    <w:lsdException w:name="List Table 5 Dark Accent 1" w:uiPriority="50"/>
-    <w:lsdException w:name="List Table 6 Colorful Accent 1" w:uiPriority="51"/>
-    <w:lsdException w:name="List Table 7 Colorful Accent 1" w:uiPriority="52"/>
-    <w:lsdException w:name="List Table 1 Light Accent 2" w:uiPriority="46"/>
-    <w:lsdException w:name="List Table 2 Accent 2" w:uiPriority="47"/>
-    <w:lsdException w:name="List Table 3 Accent 2" w:uiPriority="48"/>
-    <w:lsdException w:name="List Table 4 Accent 2" w:uiPriority="49"/>
-    <w:lsdException w:name="List Table 5 Dark Accent 2" w:uiPriority="50"/>
-    <w:lsdException w:name="List Table 6 Colorful Accent 2" w:uiPriority="51"/>
-    <w:lsdException w:name="List Table 7 Colorful Accent 2" w:uiPriority="52"/>
-    <w:lsdException w:name="List Table 1 Light Accent 3" w:uiPriority="46"/>
-    <w:lsdException w:name="List Table 2 Accent 3" w:uiPriority="47"/>
-    <w:lsdException w:name="List Table 3 Accent 3" w:uiPriority="48"/>
-    <w:lsdException w:name="List Table 4 Accent 3" w:uiPriority="49"/>
-    <w:lsdException w:name="List Table 5 Dark Accent 3" w:uiPriority="50"/>
-    <w:lsdException w:name="List Table 6 Colorful Accent 3" w:uiPriority="51"/>
-    <w:lsdException w:name="List Table 7 Colorful Accent 3" w:uiPriority="52"/>
-    <w:lsdException w:name="List Table 1 Light Accent 4" w:uiPriority="46"/>
-    <w:lsdException w:name="List Table 2 Accent 4" w:uiPriority="47"/>
-    <w:lsdException w:name="List Table 3 Accent 4" w:uiPriority="48"/>
-    <w:lsdException w:name="List Table 4 Accent 4" w:uiPriority="49"/>
-    <w:lsdException w:name="List Table 5 Dark Accent 4" w:uiPriority="50"/>
-    <w:lsdException w:name="List Table 6 Colorful Accent 4" w:uiPriority="51"/>
-    <w:lsdException w:name="List Table 7 Colorful Accent 4" w:uiPriority="52"/>
-    <w:lsdException w:name="List Table 1 Light Accent 5" w:uiPriority="46"/>
-    <w:lsdException w:name="List Table 2 Accent 5" w:uiPriority="47"/>
-    <w:lsdException w:name="List Table 3 Accent 5" w:uiPriority="48"/>
-    <w:lsdException w:name="List Table 4 Accent 5" w:uiPriority="49"/>
-    <w:lsdException w:name="List Table 5 Dark Accent 5" w:uiPriority="50"/>
-    <w:lsdException w:name="List Table 6 Colorful Accent 5" w:uiPriority="51"/>
-    <w:lsdException w:name="List Table 7 Colorful Accent 5" w:uiPriority="52"/>
-    <w:lsdException w:name="List Table 1 Light Accent 6" w:uiPriority="46"/>
-    <w:lsdException w:name="List Table 2 Accent 6" w:uiPriority="47"/>
-    <w:lsdException w:name="List Table 3 Accent 6" w:uiPriority="48"/>
-    <w:lsdException w:name="List Table 4 Accent 6" w:uiPriority="49"/>
-    <w:lsdException w:name="List Table 5 Dark Accent 6" w:uiPriority="50"/>
-    <w:lsdException w:name="List Table 6 Colorful Accent 6" w:uiPriority="51"/>
-    <w:lsdException w:name="List Table 7 Colorful Accent 6" w:uiPriority="52"/>
-  </w:latentStyles>
-  <w:style w:type="paragraph" w:default="1" w:styleId="Normal">
-    <w:name w:val="Normal"/>
-    <w:qFormat/>
-  </w:style>
-  <w:style w:type="character" w:default="1" w:styleId="Fuentedeprrafopredeter">
-    <w:name w:val="Default Paragraph Font"/>
-    <w:uiPriority w:val="1"/>
-    <w:semiHidden/>
-    <w:unhideWhenUsed/>
-  </w:style>
-  <w:style w:type="table" w:default="1" w:styleId="Tablanormal">
-    <w:name w:val="Normal Table"/>
-    <w:uiPriority w:val="99"/>
-    <w:semiHidden/>
-    <w:unhideWhenUsed/>
-    <w:tblPr>
-      <w:tblInd w:w="0" w:type="dxa"/>
-      <w:tblCellMar>
-        <w:top w:w="0" w:type="dxa"/>
-        <w:left w:w="108" w:type="dxa"/>
-        <w:bottom w:w="0" w:type="dxa"/>
-        <w:right w:w="108" w:type="dxa"/>
-      </w:tblCellMar>
-    </w:tblPr>
-  </w:style>
-  <w:style w:type="numbering" w:default="1" w:styleId="Sinlista">
-    <w:name w:val="No List"/>
-    <w:uiPriority w:val="99"/>
-    <w:semiHidden/>
-    <w:unhideWhenUsed/>
-  </w:style>
-  <w:style w:type="paragraph" w:customStyle="1" w:styleId="12FA430D1FEC402EBEED6C741AE0A158">
-    <w:name w:val="12FA430D1FEC402EBEED6C741AE0A158"/>
-    <w:rsid w:val="000A5F85"/>
-  </w:style>
-  <w:style w:type="paragraph" w:customStyle="1" w:styleId="FD99773977004320B8E65349DE8E7D6F">
-    <w:name w:val="FD99773977004320B8E65349DE8E7D6F"/>
-    <w:rsid w:val="000A5F85"/>
-  </w:style>
-  <w:style w:type="paragraph" w:customStyle="1" w:styleId="F7CF4353E67944C1A40E6632DCDC0A53">
-    <w:name w:val="F7CF4353E67944C1A40E6632DCDC0A53"/>
-    <w:rsid w:val="000A5F85"/>
-  </w:style>
-</w:styles>
-</file>
-
-<file path=word/glossary/webSettings.xml><?xml version="1.0" encoding="utf-8"?>
-<w:webSettings xmlns:mc="http://schemas.openxmlformats.org/markup-compatibility/2006" xmlns:r="http://schemas.openxmlformats.org/officeDocument/2006/relationships" xmlns:w="http://schemas.openxmlformats.org/wordprocessingml/2006/main" xmlns:w14="http://schemas.microsoft.com/office/word/2010/wordml" xmlns:w15="http://schemas.microsoft.com/office/word/2012/wordml" mc:Ignorable="w14 w15">
-  <w:optimizeForBrowser/>
-  <w:allowPNG/>
-</w:webSettings>
 </file>
 
 <file path=word/theme/theme1.xml><?xml version="1.0" encoding="utf-8"?>
@@ -30113,7 +29923,7 @@
 </file>
 
 <file path=customXml/itemProps2.xml><?xml version="1.0" encoding="utf-8"?>
-<ds:datastoreItem xmlns:ds="http://schemas.openxmlformats.org/officeDocument/2006/customXml" ds:itemID="{AC43D62F-8D50-4451-8A99-48D6AC0316A5}">
+<ds:datastoreItem xmlns:ds="http://schemas.openxmlformats.org/officeDocument/2006/customXml" ds:itemID="{F98C7C16-6BFC-4908-BCC6-6D7D92E4C2CC}">
   <ds:schemaRefs>
     <ds:schemaRef ds:uri="http://schemas.openxmlformats.org/officeDocument/2006/bibliography"/>
   </ds:schemaRefs>

</xml_diff>